<commit_message>
Only tasks separation and assigning of each tasks to the team member is left. Basic structure of the Proposal done.
</commit_message>
<xml_diff>
--- a/CSE 535 Project Proposal.docx
+++ b/CSE 535 Project Proposal.docx
@@ -5,8 +5,14 @@
     <w:p>
       <w:pPr>
         <w:jc w:val="center"/>
-      </w:pPr>
-      <w:r>
+        <w:rPr>
+          <w:rFonts w:ascii="Times New Roman" w:hAnsi="Times New Roman" w:cs="Times New Roman"/>
+        </w:rPr>
+      </w:pPr>
+      <w:r>
+        <w:rPr>
+          <w:rFonts w:ascii="Times New Roman" w:hAnsi="Times New Roman" w:cs="Times New Roman"/>
+        </w:rPr>
         <w:t>CSE 535 Project Proposal</w:t>
       </w:r>
     </w:p>
@@ -18,8 +24,15 @@
           <w:numId w:val="1"/>
         </w:numPr>
         <w:ind w:left="426" w:hanging="426"/>
-      </w:pPr>
-      <w:r>
+        <w:jc w:val="both"/>
+        <w:rPr>
+          <w:rFonts w:ascii="Times New Roman" w:hAnsi="Times New Roman" w:cs="Times New Roman"/>
+        </w:rPr>
+      </w:pPr>
+      <w:r>
+        <w:rPr>
+          <w:rFonts w:ascii="Times New Roman" w:hAnsi="Times New Roman" w:cs="Times New Roman"/>
+        </w:rPr>
         <w:t>Project Members</w:t>
       </w:r>
     </w:p>
@@ -31,13 +44,23 @@
           <w:numId w:val="1"/>
         </w:numPr>
         <w:ind w:left="709" w:hanging="283"/>
+        <w:jc w:val="both"/>
+        <w:rPr>
+          <w:rFonts w:ascii="Times New Roman" w:hAnsi="Times New Roman" w:cs="Times New Roman"/>
+        </w:rPr>
       </w:pPr>
       <w:proofErr w:type="spellStart"/>
       <w:r>
+        <w:rPr>
+          <w:rFonts w:ascii="Times New Roman" w:hAnsi="Times New Roman" w:cs="Times New Roman"/>
+        </w:rPr>
         <w:t>Prachi</w:t>
       </w:r>
       <w:proofErr w:type="spellEnd"/>
       <w:r>
+        <w:rPr>
+          <w:rFonts w:ascii="Times New Roman" w:hAnsi="Times New Roman" w:cs="Times New Roman"/>
+        </w:rPr>
         <w:t xml:space="preserve"> More</w:t>
       </w:r>
     </w:p>
@@ -49,17 +72,30 @@
           <w:numId w:val="1"/>
         </w:numPr>
         <w:ind w:left="709" w:hanging="283"/>
+        <w:jc w:val="both"/>
+        <w:rPr>
+          <w:rFonts w:ascii="Times New Roman" w:hAnsi="Times New Roman" w:cs="Times New Roman"/>
+        </w:rPr>
       </w:pPr>
       <w:proofErr w:type="spellStart"/>
       <w:r>
+        <w:rPr>
+          <w:rFonts w:ascii="Times New Roman" w:hAnsi="Times New Roman" w:cs="Times New Roman"/>
+        </w:rPr>
         <w:t>Varsha</w:t>
       </w:r>
       <w:proofErr w:type="spellEnd"/>
       <w:r>
+        <w:rPr>
+          <w:rFonts w:ascii="Times New Roman" w:hAnsi="Times New Roman" w:cs="Times New Roman"/>
+        </w:rPr>
         <w:t xml:space="preserve"> </w:t>
       </w:r>
       <w:proofErr w:type="spellStart"/>
       <w:r>
+        <w:rPr>
+          <w:rFonts w:ascii="Times New Roman" w:hAnsi="Times New Roman" w:cs="Times New Roman"/>
+        </w:rPr>
         <w:t>Muzumdar</w:t>
       </w:r>
       <w:proofErr w:type="spellEnd"/>
@@ -72,13 +108,23 @@
           <w:numId w:val="1"/>
         </w:numPr>
         <w:ind w:left="709" w:hanging="283"/>
+        <w:jc w:val="both"/>
+        <w:rPr>
+          <w:rFonts w:ascii="Times New Roman" w:hAnsi="Times New Roman" w:cs="Times New Roman"/>
+        </w:rPr>
       </w:pPr>
       <w:proofErr w:type="spellStart"/>
       <w:r>
+        <w:rPr>
+          <w:rFonts w:ascii="Times New Roman" w:hAnsi="Times New Roman" w:cs="Times New Roman"/>
+        </w:rPr>
         <w:t>Anitharaj</w:t>
       </w:r>
       <w:proofErr w:type="spellEnd"/>
       <w:r>
+        <w:rPr>
+          <w:rFonts w:ascii="Times New Roman" w:hAnsi="Times New Roman" w:cs="Times New Roman"/>
+        </w:rPr>
         <w:t xml:space="preserve"> Natarajan</w:t>
       </w:r>
     </w:p>
@@ -90,13 +136,23 @@
           <w:numId w:val="1"/>
         </w:numPr>
         <w:ind w:left="709" w:hanging="283"/>
+        <w:jc w:val="both"/>
+        <w:rPr>
+          <w:rFonts w:ascii="Times New Roman" w:hAnsi="Times New Roman" w:cs="Times New Roman"/>
+        </w:rPr>
       </w:pPr>
       <w:proofErr w:type="spellStart"/>
       <w:r>
+        <w:rPr>
+          <w:rFonts w:ascii="Times New Roman" w:hAnsi="Times New Roman" w:cs="Times New Roman"/>
+        </w:rPr>
         <w:t>Arun</w:t>
       </w:r>
       <w:proofErr w:type="spellEnd"/>
       <w:r>
+        <w:rPr>
+          <w:rFonts w:ascii="Times New Roman" w:hAnsi="Times New Roman" w:cs="Times New Roman"/>
+        </w:rPr>
         <w:t xml:space="preserve"> Subramanian</w:t>
       </w:r>
     </w:p>
@@ -108,8 +164,15 @@
           <w:numId w:val="1"/>
         </w:numPr>
         <w:ind w:left="426" w:hanging="426"/>
-      </w:pPr>
-      <w:r>
+        <w:jc w:val="both"/>
+        <w:rPr>
+          <w:rFonts w:ascii="Times New Roman" w:hAnsi="Times New Roman" w:cs="Times New Roman"/>
+        </w:rPr>
+      </w:pPr>
+      <w:r>
+        <w:rPr>
+          <w:rFonts w:ascii="Times New Roman" w:hAnsi="Times New Roman" w:cs="Times New Roman"/>
+        </w:rPr>
         <w:t>Project Idea</w:t>
       </w:r>
     </w:p>
@@ -117,9 +180,365 @@
       <w:pPr>
         <w:pStyle w:val="ListParagraph"/>
         <w:ind w:left="426" w:firstLine="294"/>
-      </w:pPr>
-      <w:r>
+        <w:jc w:val="both"/>
+        <w:rPr>
+          <w:rFonts w:ascii="Times New Roman" w:hAnsi="Times New Roman" w:cs="Times New Roman"/>
+        </w:rPr>
+      </w:pPr>
+      <w:r>
+        <w:rPr>
+          <w:rFonts w:ascii="Times New Roman" w:hAnsi="Times New Roman" w:cs="Times New Roman"/>
+        </w:rPr>
         <w:t>We are planning to develop an application for a social cause. The application is named Volunteer Finder.</w:t>
+      </w:r>
+      <w:r>
+        <w:rPr>
+          <w:rFonts w:ascii="Times New Roman" w:hAnsi="Times New Roman" w:cs="Times New Roman"/>
+        </w:rPr>
+        <w:t xml:space="preserve"> The application is aimed to be instrumental for organizations and individuals who look out for volunteers to organize their events. Each user of the application will have their own profile. At the time of the creation of profile, the user enters his address and the applications learns about the home location of the user. As and when events that require volunteers are posted, users are notified accordingly so that they can choose to volunteer for a particular event. This helps event planners organize their events accordingly.</w:t>
+      </w:r>
+    </w:p>
+    <w:p>
+      <w:pPr>
+        <w:pStyle w:val="ListParagraph"/>
+        <w:ind w:left="426" w:firstLine="294"/>
+        <w:jc w:val="both"/>
+        <w:rPr>
+          <w:rFonts w:ascii="Times New Roman" w:hAnsi="Times New Roman" w:cs="Times New Roman"/>
+        </w:rPr>
+      </w:pPr>
+      <w:r>
+        <w:rPr>
+          <w:rFonts w:ascii="Times New Roman" w:hAnsi="Times New Roman" w:cs="Times New Roman"/>
+        </w:rPr>
+        <w:t xml:space="preserve">The project is relevant to the materials that we discuss in class as it performs location based prediction for event organizers to plan their events that are guaranteed to maximize the success of their events. It also informs users of events that they could possibly attend as it is close to their </w:t>
+      </w:r>
+      <w:r>
+        <w:rPr>
+          <w:rFonts w:ascii="Times New Roman" w:hAnsi="Times New Roman" w:cs="Times New Roman"/>
+        </w:rPr>
+        <w:t>location. The application automatically identifies ‘hot-zones’ for every type of social event so that maximum participation of people is ensured.</w:t>
+      </w:r>
+    </w:p>
+    <w:p>
+      <w:pPr>
+        <w:pStyle w:val="ListParagraph"/>
+        <w:numPr>
+          <w:ilvl w:val="0"/>
+          <w:numId w:val="1"/>
+        </w:numPr>
+        <w:ind w:left="426" w:hanging="426"/>
+        <w:jc w:val="both"/>
+        <w:rPr>
+          <w:rFonts w:ascii="Times New Roman" w:hAnsi="Times New Roman" w:cs="Times New Roman"/>
+        </w:rPr>
+      </w:pPr>
+      <w:r>
+        <w:rPr>
+          <w:rFonts w:ascii="Times New Roman" w:hAnsi="Times New Roman" w:cs="Times New Roman"/>
+        </w:rPr>
+        <w:t>Plan to use of external sensors:</w:t>
+      </w:r>
+    </w:p>
+    <w:p>
+      <w:pPr>
+        <w:pStyle w:val="ListParagraph"/>
+        <w:ind w:left="426" w:firstLine="294"/>
+        <w:jc w:val="both"/>
+        <w:rPr>
+          <w:rFonts w:ascii="Times New Roman" w:hAnsi="Times New Roman" w:cs="Times New Roman"/>
+        </w:rPr>
+      </w:pPr>
+      <w:r>
+        <w:rPr>
+          <w:rFonts w:ascii="Times New Roman" w:hAnsi="Times New Roman" w:cs="Times New Roman"/>
+        </w:rPr>
+        <w:t xml:space="preserve">For the scope of this project, we do not use any external sensor. The </w:t>
+      </w:r>
+      <w:r>
+        <w:rPr>
+          <w:rFonts w:ascii="Times New Roman" w:hAnsi="Times New Roman" w:cs="Times New Roman"/>
+        </w:rPr>
+        <w:t>only sensor that we use is GPS as it is instrumental in identifying the location of the user.</w:t>
+      </w:r>
+    </w:p>
+    <w:p>
+      <w:pPr>
+        <w:pStyle w:val="ListParagraph"/>
+        <w:numPr>
+          <w:ilvl w:val="0"/>
+          <w:numId w:val="1"/>
+        </w:numPr>
+        <w:ind w:left="426" w:hanging="426"/>
+        <w:jc w:val="both"/>
+        <w:rPr>
+          <w:rFonts w:ascii="Times New Roman" w:hAnsi="Times New Roman" w:cs="Times New Roman"/>
+        </w:rPr>
+      </w:pPr>
+      <w:r>
+        <w:rPr>
+          <w:rFonts w:ascii="Times New Roman" w:hAnsi="Times New Roman" w:cs="Times New Roman"/>
+        </w:rPr>
+        <w:t>Type of platform used:</w:t>
+      </w:r>
+    </w:p>
+    <w:p>
+      <w:pPr>
+        <w:pStyle w:val="ListParagraph"/>
+        <w:jc w:val="both"/>
+        <w:rPr>
+          <w:rFonts w:ascii="Times New Roman" w:hAnsi="Times New Roman" w:cs="Times New Roman"/>
+        </w:rPr>
+      </w:pPr>
+      <w:r>
+        <w:rPr>
+          <w:rFonts w:ascii="Times New Roman" w:hAnsi="Times New Roman" w:cs="Times New Roman"/>
+        </w:rPr>
+        <w:t>The application should work in android devices with API Level 19+</w:t>
+      </w:r>
+    </w:p>
+    <w:p>
+      <w:pPr>
+        <w:pStyle w:val="ListParagraph"/>
+        <w:numPr>
+          <w:ilvl w:val="0"/>
+          <w:numId w:val="1"/>
+        </w:numPr>
+        <w:ind w:left="426" w:hanging="426"/>
+        <w:jc w:val="both"/>
+        <w:rPr>
+          <w:rFonts w:ascii="Times New Roman" w:hAnsi="Times New Roman" w:cs="Times New Roman"/>
+        </w:rPr>
+      </w:pPr>
+      <w:r>
+        <w:rPr>
+          <w:rFonts w:ascii="Times New Roman" w:hAnsi="Times New Roman" w:cs="Times New Roman"/>
+        </w:rPr>
+        <w:t>Development Setup:</w:t>
+      </w:r>
+    </w:p>
+    <w:p>
+      <w:pPr>
+        <w:pStyle w:val="ListParagraph"/>
+        <w:numPr>
+          <w:ilvl w:val="1"/>
+          <w:numId w:val="1"/>
+        </w:numPr>
+        <w:ind w:left="709" w:hanging="283"/>
+        <w:jc w:val="both"/>
+        <w:rPr>
+          <w:rFonts w:ascii="Times New Roman" w:hAnsi="Times New Roman" w:cs="Times New Roman"/>
+        </w:rPr>
+      </w:pPr>
+      <w:r>
+        <w:rPr>
+          <w:rFonts w:ascii="Times New Roman" w:hAnsi="Times New Roman" w:cs="Times New Roman"/>
+        </w:rPr>
+        <w:t>IDE: Android Studio</w:t>
+      </w:r>
+      <w:r>
+        <w:rPr>
+          <w:rFonts w:ascii="Times New Roman" w:hAnsi="Times New Roman" w:cs="Times New Roman"/>
+        </w:rPr>
+        <w:t xml:space="preserve"> 2.2.3</w:t>
+      </w:r>
+    </w:p>
+    <w:p>
+      <w:pPr>
+        <w:pStyle w:val="ListParagraph"/>
+        <w:numPr>
+          <w:ilvl w:val="1"/>
+          <w:numId w:val="1"/>
+        </w:numPr>
+        <w:ind w:left="709" w:hanging="283"/>
+        <w:jc w:val="both"/>
+        <w:rPr>
+          <w:rFonts w:ascii="Times New Roman" w:hAnsi="Times New Roman" w:cs="Times New Roman"/>
+        </w:rPr>
+      </w:pPr>
+      <w:r>
+        <w:rPr>
+          <w:rFonts w:ascii="Times New Roman" w:hAnsi="Times New Roman" w:cs="Times New Roman"/>
+        </w:rPr>
+        <w:t>Testing: Android Emulator and Personal Phones of the Team</w:t>
+      </w:r>
+    </w:p>
+    <w:p>
+      <w:pPr>
+        <w:pStyle w:val="ListParagraph"/>
+        <w:numPr>
+          <w:ilvl w:val="0"/>
+          <w:numId w:val="1"/>
+        </w:numPr>
+        <w:ind w:left="426" w:hanging="426"/>
+        <w:jc w:val="both"/>
+        <w:rPr>
+          <w:rFonts w:ascii="Times New Roman" w:hAnsi="Times New Roman" w:cs="Times New Roman"/>
+        </w:rPr>
+      </w:pPr>
+      <w:r>
+        <w:rPr>
+          <w:rFonts w:ascii="Times New Roman" w:hAnsi="Times New Roman" w:cs="Times New Roman"/>
+        </w:rPr>
+        <w:t>Specification of Context Aware Behaviour:</w:t>
+      </w:r>
+    </w:p>
+    <w:p>
+      <w:pPr>
+        <w:pStyle w:val="ListParagraph"/>
+        <w:numPr>
+          <w:ilvl w:val="1"/>
+          <w:numId w:val="1"/>
+        </w:numPr>
+        <w:ind w:left="709" w:hanging="283"/>
+        <w:jc w:val="both"/>
+        <w:rPr>
+          <w:rFonts w:ascii="Times New Roman" w:hAnsi="Times New Roman" w:cs="Times New Roman"/>
+        </w:rPr>
+      </w:pPr>
+      <w:r>
+        <w:rPr>
+          <w:rFonts w:ascii="Times New Roman" w:hAnsi="Times New Roman" w:cs="Times New Roman"/>
+        </w:rPr>
+        <w:t>We use the GPS to get the real-time location of the user. We plan to update the feed of the user based on the user’s current location and show events that are happening around him along with an approximate distance from the user.</w:t>
+      </w:r>
+    </w:p>
+    <w:p>
+      <w:pPr>
+        <w:pStyle w:val="ListParagraph"/>
+        <w:numPr>
+          <w:ilvl w:val="1"/>
+          <w:numId w:val="1"/>
+        </w:numPr>
+        <w:ind w:left="709" w:hanging="283"/>
+        <w:jc w:val="both"/>
+        <w:rPr>
+          <w:rFonts w:ascii="Times New Roman" w:hAnsi="Times New Roman" w:cs="Times New Roman"/>
+        </w:rPr>
+      </w:pPr>
+      <w:r>
+        <w:rPr>
+          <w:rFonts w:ascii="Times New Roman" w:hAnsi="Times New Roman" w:cs="Times New Roman"/>
+        </w:rPr>
+        <w:t>If a new event is created near the user or in his home location, a push notification is immediately sent to the user. This enables the user to have a quick look at the event as soon as it is created.</w:t>
+      </w:r>
+    </w:p>
+    <w:p>
+      <w:pPr>
+        <w:pStyle w:val="ListParagraph"/>
+        <w:numPr>
+          <w:ilvl w:val="1"/>
+          <w:numId w:val="1"/>
+        </w:numPr>
+        <w:ind w:left="709" w:hanging="283"/>
+        <w:jc w:val="both"/>
+        <w:rPr>
+          <w:rFonts w:ascii="Times New Roman" w:hAnsi="Times New Roman" w:cs="Times New Roman"/>
+        </w:rPr>
+      </w:pPr>
+      <w:r>
+        <w:rPr>
+          <w:rFonts w:ascii="Times New Roman" w:hAnsi="Times New Roman" w:cs="Times New Roman"/>
+        </w:rPr>
+        <w:t>Each event has an associated volunteer counter which is the maximum number of volunteers that the event requires. The event organizer is given a push notification as soon as this is reached and the event is no longer available for the volunteers to select. However, volunteers have the option of following the event in case a volunteer opts-out of the event.</w:t>
+      </w:r>
+      <w:r>
+        <w:rPr>
+          <w:rFonts w:ascii="Times New Roman" w:hAnsi="Times New Roman" w:cs="Times New Roman"/>
+        </w:rPr>
+        <w:t xml:space="preserve"> In this case, volunteers following the event get immediately notified so that they can take that slot up</w:t>
+      </w:r>
+    </w:p>
+    <w:p>
+      <w:pPr>
+        <w:pStyle w:val="ListParagraph"/>
+        <w:numPr>
+          <w:ilvl w:val="0"/>
+          <w:numId w:val="1"/>
+        </w:numPr>
+        <w:ind w:left="426" w:hanging="426"/>
+        <w:jc w:val="both"/>
+        <w:rPr>
+          <w:rFonts w:ascii="Times New Roman" w:hAnsi="Times New Roman" w:cs="Times New Roman"/>
+        </w:rPr>
+      </w:pPr>
+      <w:r>
+        <w:rPr>
+          <w:rFonts w:ascii="Times New Roman" w:hAnsi="Times New Roman" w:cs="Times New Roman"/>
+        </w:rPr>
+        <w:t>Major</w:t>
+      </w:r>
+      <w:r>
+        <w:rPr>
+          <w:rFonts w:ascii="Times New Roman" w:hAnsi="Times New Roman" w:cs="Times New Roman"/>
+        </w:rPr>
+        <w:t xml:space="preserve"> Tasks for the project</w:t>
+      </w:r>
+      <w:r>
+        <w:rPr>
+          <w:rFonts w:ascii="Times New Roman" w:hAnsi="Times New Roman" w:cs="Times New Roman"/>
+        </w:rPr>
+        <w:t>:</w:t>
+      </w:r>
+    </w:p>
+    <w:p>
+      <w:pPr>
+        <w:pStyle w:val="ListParagraph"/>
+        <w:numPr>
+          <w:ilvl w:val="1"/>
+          <w:numId w:val="1"/>
+        </w:numPr>
+        <w:ind w:left="709" w:hanging="283"/>
+        <w:jc w:val="both"/>
+        <w:rPr>
+          <w:rFonts w:ascii="Times New Roman" w:hAnsi="Times New Roman" w:cs="Times New Roman"/>
+        </w:rPr>
+      </w:pPr>
+      <w:r>
+        <w:rPr>
+          <w:rFonts w:ascii="Times New Roman" w:hAnsi="Times New Roman" w:cs="Times New Roman"/>
+        </w:rPr>
+        <w:t>Profile Acquisition:</w:t>
+      </w:r>
+    </w:p>
+    <w:p>
+      <w:pPr>
+        <w:pStyle w:val="ListParagraph"/>
+        <w:numPr>
+          <w:ilvl w:val="1"/>
+          <w:numId w:val="1"/>
+        </w:numPr>
+        <w:ind w:left="709" w:hanging="283"/>
+        <w:jc w:val="both"/>
+        <w:rPr>
+          <w:rFonts w:ascii="Times New Roman" w:hAnsi="Times New Roman" w:cs="Times New Roman"/>
+        </w:rPr>
+      </w:pPr>
+      <w:r>
+        <w:rPr>
+          <w:rFonts w:ascii="Times New Roman" w:hAnsi="Times New Roman" w:cs="Times New Roman"/>
+        </w:rPr>
+        <w:t>Location using GPS</w:t>
+      </w:r>
+    </w:p>
+    <w:p>
+      <w:pPr>
+        <w:pStyle w:val="ListParagraph"/>
+        <w:numPr>
+          <w:ilvl w:val="1"/>
+          <w:numId w:val="1"/>
+        </w:numPr>
+        <w:ind w:left="709" w:hanging="283"/>
+        <w:jc w:val="both"/>
+        <w:rPr>
+          <w:rFonts w:ascii="Times New Roman" w:hAnsi="Times New Roman" w:cs="Times New Roman"/>
+        </w:rPr>
+      </w:pPr>
+      <w:r>
+        <w:rPr>
+          <w:rFonts w:ascii="Times New Roman" w:hAnsi="Times New Roman" w:cs="Times New Roman"/>
+        </w:rPr>
+        <w:t xml:space="preserve">Identify user location behaviour and </w:t>
       </w:r>
       <w:bookmarkStart w:id="0" w:name="_GoBack"/>
       <w:bookmarkEnd w:id="0"/>
@@ -132,7 +551,17 @@
           <w:numId w:val="1"/>
         </w:numPr>
         <w:ind w:left="426" w:hanging="426"/>
-      </w:pPr>
+        <w:jc w:val="both"/>
+        <w:rPr>
+          <w:rFonts w:ascii="Times New Roman" w:hAnsi="Times New Roman" w:cs="Times New Roman"/>
+        </w:rPr>
+      </w:pPr>
+      <w:r>
+        <w:rPr>
+          <w:rFonts w:ascii="Times New Roman" w:hAnsi="Times New Roman" w:cs="Times New Roman"/>
+        </w:rPr>
+        <w:t>Task-Member Assignment</w:t>
+      </w:r>
     </w:p>
     <w:sectPr>
       <w:pgSz w:w="11906" w:h="16838"/>

</xml_diff>

<commit_message>
Identified important tasks. please do have a look and add any if you want to. Please divide the tasks and put in schedule as a table.
</commit_message>
<xml_diff>
--- a/CSE 535 Project Proposal.docx
+++ b/CSE 535 Project Proposal.docx
@@ -159,6 +159,16 @@
     <w:p>
       <w:pPr>
         <w:pStyle w:val="ListParagraph"/>
+        <w:ind w:left="709"/>
+        <w:jc w:val="both"/>
+        <w:rPr>
+          <w:rFonts w:ascii="Times New Roman" w:hAnsi="Times New Roman" w:cs="Times New Roman"/>
+        </w:rPr>
+      </w:pPr>
+    </w:p>
+    <w:p>
+      <w:pPr>
+        <w:pStyle w:val="ListParagraph"/>
         <w:numPr>
           <w:ilvl w:val="0"/>
           <w:numId w:val="1"/>
@@ -223,6 +233,16 @@
     <w:p>
       <w:pPr>
         <w:pStyle w:val="ListParagraph"/>
+        <w:ind w:left="426" w:firstLine="294"/>
+        <w:jc w:val="both"/>
+        <w:rPr>
+          <w:rFonts w:ascii="Times New Roman" w:hAnsi="Times New Roman" w:cs="Times New Roman"/>
+        </w:rPr>
+      </w:pPr>
+    </w:p>
+    <w:p>
+      <w:pPr>
+        <w:pStyle w:val="ListParagraph"/>
         <w:numPr>
           <w:ilvl w:val="0"/>
           <w:numId w:val="1"/>
@@ -265,6 +285,16 @@
     <w:p>
       <w:pPr>
         <w:pStyle w:val="ListParagraph"/>
+        <w:ind w:left="426" w:firstLine="294"/>
+        <w:jc w:val="both"/>
+        <w:rPr>
+          <w:rFonts w:ascii="Times New Roman" w:hAnsi="Times New Roman" w:cs="Times New Roman"/>
+        </w:rPr>
+      </w:pPr>
+    </w:p>
+    <w:p>
+      <w:pPr>
+        <w:pStyle w:val="ListParagraph"/>
         <w:numPr>
           <w:ilvl w:val="0"/>
           <w:numId w:val="1"/>
@@ -300,6 +330,15 @@
     <w:p>
       <w:pPr>
         <w:pStyle w:val="ListParagraph"/>
+        <w:jc w:val="both"/>
+        <w:rPr>
+          <w:rFonts w:ascii="Times New Roman" w:hAnsi="Times New Roman" w:cs="Times New Roman"/>
+        </w:rPr>
+      </w:pPr>
+    </w:p>
+    <w:p>
+      <w:pPr>
+        <w:pStyle w:val="ListParagraph"/>
         <w:numPr>
           <w:ilvl w:val="0"/>
           <w:numId w:val="1"/>
@@ -366,6 +405,16 @@
     <w:p>
       <w:pPr>
         <w:pStyle w:val="ListParagraph"/>
+        <w:ind w:left="709"/>
+        <w:jc w:val="both"/>
+        <w:rPr>
+          <w:rFonts w:ascii="Times New Roman" w:hAnsi="Times New Roman" w:cs="Times New Roman"/>
+        </w:rPr>
+      </w:pPr>
+    </w:p>
+    <w:p>
+      <w:pPr>
+        <w:pStyle w:val="ListParagraph"/>
         <w:numPr>
           <w:ilvl w:val="0"/>
           <w:numId w:val="1"/>
@@ -452,6 +501,32 @@
     <w:p>
       <w:pPr>
         <w:pStyle w:val="ListParagraph"/>
+        <w:ind w:left="709"/>
+        <w:jc w:val="both"/>
+        <w:rPr>
+          <w:rFonts w:ascii="Times New Roman" w:hAnsi="Times New Roman" w:cs="Times New Roman"/>
+        </w:rPr>
+      </w:pPr>
+      <w:r>
+        <w:rPr>
+          <w:rFonts w:ascii="Times New Roman" w:hAnsi="Times New Roman" w:cs="Times New Roman"/>
+        </w:rPr>
+        <w:br/>
+      </w:r>
+    </w:p>
+    <w:p>
+      <w:pPr>
+        <w:pStyle w:val="ListParagraph"/>
+        <w:ind w:left="709"/>
+        <w:jc w:val="both"/>
+        <w:rPr>
+          <w:rFonts w:ascii="Times New Roman" w:hAnsi="Times New Roman" w:cs="Times New Roman"/>
+        </w:rPr>
+      </w:pPr>
+    </w:p>
+    <w:p>
+      <w:pPr>
+        <w:pStyle w:val="ListParagraph"/>
         <w:numPr>
           <w:ilvl w:val="0"/>
           <w:numId w:val="1"/>
@@ -466,6 +541,7 @@
         <w:rPr>
           <w:rFonts w:ascii="Times New Roman" w:hAnsi="Times New Roman" w:cs="Times New Roman"/>
         </w:rPr>
+        <w:lastRenderedPageBreak/>
         <w:t>Major</w:t>
       </w:r>
       <w:r>
@@ -498,47 +574,599 @@
         <w:rPr>
           <w:rFonts w:ascii="Times New Roman" w:hAnsi="Times New Roman" w:cs="Times New Roman"/>
         </w:rPr>
-        <w:t>Profile Acquisition:</w:t>
-      </w:r>
-    </w:p>
-    <w:p>
-      <w:pPr>
-        <w:pStyle w:val="ListParagraph"/>
-        <w:numPr>
-          <w:ilvl w:val="1"/>
-          <w:numId w:val="1"/>
-        </w:numPr>
-        <w:ind w:left="709" w:hanging="283"/>
-        <w:jc w:val="both"/>
-        <w:rPr>
-          <w:rFonts w:ascii="Times New Roman" w:hAnsi="Times New Roman" w:cs="Times New Roman"/>
-        </w:rPr>
-      </w:pPr>
-      <w:r>
-        <w:rPr>
-          <w:rFonts w:ascii="Times New Roman" w:hAnsi="Times New Roman" w:cs="Times New Roman"/>
-        </w:rPr>
-        <w:t>Location using GPS</w:t>
-      </w:r>
-    </w:p>
-    <w:p>
-      <w:pPr>
-        <w:pStyle w:val="ListParagraph"/>
-        <w:numPr>
-          <w:ilvl w:val="1"/>
-          <w:numId w:val="1"/>
-        </w:numPr>
-        <w:ind w:left="709" w:hanging="283"/>
-        <w:jc w:val="both"/>
-        <w:rPr>
-          <w:rFonts w:ascii="Times New Roman" w:hAnsi="Times New Roman" w:cs="Times New Roman"/>
-        </w:rPr>
-      </w:pPr>
-      <w:r>
-        <w:rPr>
-          <w:rFonts w:ascii="Times New Roman" w:hAnsi="Times New Roman" w:cs="Times New Roman"/>
-        </w:rPr>
-        <w:t xml:space="preserve">Identify user location behaviour and </w:t>
+        <w:t>Database Schema Design</w:t>
+      </w:r>
+    </w:p>
+    <w:p>
+      <w:pPr>
+        <w:pStyle w:val="ListParagraph"/>
+        <w:numPr>
+          <w:ilvl w:val="1"/>
+          <w:numId w:val="1"/>
+        </w:numPr>
+        <w:ind w:left="709" w:hanging="283"/>
+        <w:jc w:val="both"/>
+        <w:rPr>
+          <w:rFonts w:ascii="Times New Roman" w:hAnsi="Times New Roman" w:cs="Times New Roman"/>
+        </w:rPr>
+      </w:pPr>
+      <w:r>
+        <w:rPr>
+          <w:rFonts w:ascii="Times New Roman" w:hAnsi="Times New Roman" w:cs="Times New Roman"/>
+        </w:rPr>
+        <w:t>Setup the web servers so that the app can be updated on the go</w:t>
+      </w:r>
+    </w:p>
+    <w:p>
+      <w:pPr>
+        <w:pStyle w:val="ListParagraph"/>
+        <w:numPr>
+          <w:ilvl w:val="1"/>
+          <w:numId w:val="1"/>
+        </w:numPr>
+        <w:ind w:left="709" w:hanging="283"/>
+        <w:jc w:val="both"/>
+        <w:rPr>
+          <w:rFonts w:ascii="Times New Roman" w:hAnsi="Times New Roman" w:cs="Times New Roman"/>
+        </w:rPr>
+      </w:pPr>
+      <w:r>
+        <w:rPr>
+          <w:rFonts w:ascii="Times New Roman" w:hAnsi="Times New Roman" w:cs="Times New Roman"/>
+        </w:rPr>
+        <w:t>Design UI and the number of activities</w:t>
+      </w:r>
+    </w:p>
+    <w:p>
+      <w:pPr>
+        <w:pStyle w:val="ListParagraph"/>
+        <w:numPr>
+          <w:ilvl w:val="1"/>
+          <w:numId w:val="1"/>
+        </w:numPr>
+        <w:ind w:left="709" w:hanging="283"/>
+        <w:jc w:val="both"/>
+        <w:rPr>
+          <w:rFonts w:ascii="Times New Roman" w:hAnsi="Times New Roman" w:cs="Times New Roman"/>
+        </w:rPr>
+      </w:pPr>
+      <w:r>
+        <w:rPr>
+          <w:rFonts w:ascii="Times New Roman" w:hAnsi="Times New Roman" w:cs="Times New Roman"/>
+        </w:rPr>
+        <w:t>Create Database encryption to protect login and sensitive data</w:t>
+      </w:r>
+    </w:p>
+    <w:p>
+      <w:pPr>
+        <w:pStyle w:val="ListParagraph"/>
+        <w:numPr>
+          <w:ilvl w:val="1"/>
+          <w:numId w:val="1"/>
+        </w:numPr>
+        <w:ind w:left="709" w:hanging="283"/>
+        <w:jc w:val="both"/>
+        <w:rPr>
+          <w:rFonts w:ascii="Times New Roman" w:hAnsi="Times New Roman" w:cs="Times New Roman"/>
+        </w:rPr>
+      </w:pPr>
+      <w:r>
+        <w:rPr>
+          <w:rFonts w:ascii="Times New Roman" w:hAnsi="Times New Roman" w:cs="Times New Roman"/>
+        </w:rPr>
+        <w:t>Profile Acquisition</w:t>
+      </w:r>
+      <w:r>
+        <w:rPr>
+          <w:rFonts w:ascii="Times New Roman" w:hAnsi="Times New Roman" w:cs="Times New Roman"/>
+        </w:rPr>
+        <w:t xml:space="preserve"> for volunteers</w:t>
+      </w:r>
+      <w:r>
+        <w:rPr>
+          <w:rFonts w:ascii="Times New Roman" w:hAnsi="Times New Roman" w:cs="Times New Roman"/>
+        </w:rPr>
+        <w:t xml:space="preserve">: creating profile, username &amp; </w:t>
+      </w:r>
+      <w:proofErr w:type="spellStart"/>
+      <w:r>
+        <w:rPr>
+          <w:rFonts w:ascii="Times New Roman" w:hAnsi="Times New Roman" w:cs="Times New Roman"/>
+        </w:rPr>
+        <w:t>pwd</w:t>
+      </w:r>
+      <w:proofErr w:type="spellEnd"/>
+    </w:p>
+    <w:p>
+      <w:pPr>
+        <w:pStyle w:val="ListParagraph"/>
+        <w:numPr>
+          <w:ilvl w:val="1"/>
+          <w:numId w:val="1"/>
+        </w:numPr>
+        <w:ind w:left="709" w:hanging="283"/>
+        <w:jc w:val="both"/>
+        <w:rPr>
+          <w:rFonts w:ascii="Times New Roman" w:hAnsi="Times New Roman" w:cs="Times New Roman"/>
+        </w:rPr>
+      </w:pPr>
+      <w:r>
+        <w:rPr>
+          <w:rFonts w:ascii="Times New Roman" w:hAnsi="Times New Roman" w:cs="Times New Roman"/>
+        </w:rPr>
+        <w:t>Create profile using Facebook/Twitter/LinkedIn.</w:t>
+      </w:r>
+    </w:p>
+    <w:p>
+      <w:pPr>
+        <w:pStyle w:val="ListParagraph"/>
+        <w:numPr>
+          <w:ilvl w:val="1"/>
+          <w:numId w:val="1"/>
+        </w:numPr>
+        <w:ind w:left="709" w:hanging="283"/>
+        <w:jc w:val="both"/>
+        <w:rPr>
+          <w:rFonts w:ascii="Times New Roman" w:hAnsi="Times New Roman" w:cs="Times New Roman"/>
+        </w:rPr>
+      </w:pPr>
+      <w:r>
+        <w:rPr>
+          <w:rFonts w:ascii="Times New Roman" w:hAnsi="Times New Roman" w:cs="Times New Roman"/>
+        </w:rPr>
+        <w:t>Generate a volunteer ID and event organizer ID for each user of the application.</w:t>
+      </w:r>
+    </w:p>
+    <w:p>
+      <w:pPr>
+        <w:pStyle w:val="ListParagraph"/>
+        <w:numPr>
+          <w:ilvl w:val="1"/>
+          <w:numId w:val="1"/>
+        </w:numPr>
+        <w:ind w:left="709" w:hanging="283"/>
+        <w:jc w:val="both"/>
+        <w:rPr>
+          <w:rFonts w:ascii="Times New Roman" w:hAnsi="Times New Roman" w:cs="Times New Roman"/>
+        </w:rPr>
+      </w:pPr>
+      <w:r>
+        <w:rPr>
+          <w:rFonts w:ascii="Times New Roman" w:hAnsi="Times New Roman" w:cs="Times New Roman"/>
+        </w:rPr>
+        <w:t>Event data acquisition for every event.</w:t>
+      </w:r>
+    </w:p>
+    <w:p>
+      <w:pPr>
+        <w:pStyle w:val="ListParagraph"/>
+        <w:numPr>
+          <w:ilvl w:val="1"/>
+          <w:numId w:val="1"/>
+        </w:numPr>
+        <w:ind w:left="709" w:hanging="283"/>
+        <w:jc w:val="both"/>
+        <w:rPr>
+          <w:rFonts w:ascii="Times New Roman" w:hAnsi="Times New Roman" w:cs="Times New Roman"/>
+        </w:rPr>
+      </w:pPr>
+      <w:r>
+        <w:rPr>
+          <w:rFonts w:ascii="Times New Roman" w:hAnsi="Times New Roman" w:cs="Times New Roman"/>
+        </w:rPr>
+        <w:t>Cancellation</w:t>
+      </w:r>
+      <w:r>
+        <w:rPr>
+          <w:rFonts w:ascii="Times New Roman" w:hAnsi="Times New Roman" w:cs="Times New Roman"/>
+        </w:rPr>
+        <w:t>/Modification</w:t>
+      </w:r>
+      <w:r>
+        <w:rPr>
+          <w:rFonts w:ascii="Times New Roman" w:hAnsi="Times New Roman" w:cs="Times New Roman"/>
+        </w:rPr>
+        <w:t xml:space="preserve"> of event by event </w:t>
+      </w:r>
+      <w:r>
+        <w:rPr>
+          <w:rFonts w:ascii="Times New Roman" w:hAnsi="Times New Roman" w:cs="Times New Roman"/>
+        </w:rPr>
+        <w:t>organize</w:t>
+      </w:r>
+      <w:r>
+        <w:rPr>
+          <w:rFonts w:ascii="Times New Roman" w:hAnsi="Times New Roman" w:cs="Times New Roman"/>
+        </w:rPr>
+        <w:t>rs</w:t>
+      </w:r>
+      <w:r>
+        <w:rPr>
+          <w:rFonts w:ascii="Times New Roman" w:hAnsi="Times New Roman" w:cs="Times New Roman"/>
+        </w:rPr>
+        <w:t>: This ensures that all volunteers associated with the event are notified via a push notification. Database reflects the changes.</w:t>
+      </w:r>
+    </w:p>
+    <w:p>
+      <w:pPr>
+        <w:pStyle w:val="ListParagraph"/>
+        <w:numPr>
+          <w:ilvl w:val="1"/>
+          <w:numId w:val="1"/>
+        </w:numPr>
+        <w:ind w:left="709" w:hanging="283"/>
+        <w:jc w:val="both"/>
+        <w:rPr>
+          <w:rFonts w:ascii="Times New Roman" w:hAnsi="Times New Roman" w:cs="Times New Roman"/>
+        </w:rPr>
+      </w:pPr>
+      <w:r>
+        <w:rPr>
+          <w:rFonts w:ascii="Times New Roman" w:hAnsi="Times New Roman" w:cs="Times New Roman"/>
+        </w:rPr>
+        <w:t xml:space="preserve">Identify user location based activity to determine which events to suggest </w:t>
+      </w:r>
+    </w:p>
+    <w:p>
+      <w:pPr>
+        <w:pStyle w:val="ListParagraph"/>
+        <w:numPr>
+          <w:ilvl w:val="1"/>
+          <w:numId w:val="1"/>
+        </w:numPr>
+        <w:ind w:left="709" w:hanging="283"/>
+        <w:jc w:val="both"/>
+        <w:rPr>
+          <w:rFonts w:ascii="Times New Roman" w:hAnsi="Times New Roman" w:cs="Times New Roman"/>
+        </w:rPr>
+      </w:pPr>
+      <w:r>
+        <w:rPr>
+          <w:rFonts w:ascii="Times New Roman" w:hAnsi="Times New Roman" w:cs="Times New Roman"/>
+        </w:rPr>
+        <w:t>Matching each user to an event using his or her unique ID (Volunteer or Event Organizer depending on the role).</w:t>
+      </w:r>
+    </w:p>
+    <w:p>
+      <w:pPr>
+        <w:pStyle w:val="ListParagraph"/>
+        <w:numPr>
+          <w:ilvl w:val="1"/>
+          <w:numId w:val="1"/>
+        </w:numPr>
+        <w:ind w:left="709" w:hanging="283"/>
+        <w:jc w:val="both"/>
+        <w:rPr>
+          <w:rFonts w:ascii="Times New Roman" w:hAnsi="Times New Roman" w:cs="Times New Roman"/>
+        </w:rPr>
+      </w:pPr>
+      <w:r>
+        <w:rPr>
+          <w:rFonts w:ascii="Times New Roman" w:hAnsi="Times New Roman" w:cs="Times New Roman"/>
+        </w:rPr>
+        <w:t>Design the feed updates for every user which is unique</w:t>
+      </w:r>
+    </w:p>
+    <w:p>
+      <w:pPr>
+        <w:pStyle w:val="ListParagraph"/>
+        <w:numPr>
+          <w:ilvl w:val="1"/>
+          <w:numId w:val="1"/>
+        </w:numPr>
+        <w:ind w:left="709" w:hanging="283"/>
+        <w:jc w:val="both"/>
+        <w:rPr>
+          <w:rFonts w:ascii="Times New Roman" w:hAnsi="Times New Roman" w:cs="Times New Roman"/>
+        </w:rPr>
+      </w:pPr>
+      <w:r>
+        <w:rPr>
+          <w:rFonts w:ascii="Times New Roman" w:hAnsi="Times New Roman" w:cs="Times New Roman"/>
+        </w:rPr>
+        <w:t>Attach a counter which signifies the number of volunteers each event has at any point of time.</w:t>
+      </w:r>
+    </w:p>
+    <w:p>
+      <w:pPr>
+        <w:pStyle w:val="ListParagraph"/>
+        <w:numPr>
+          <w:ilvl w:val="1"/>
+          <w:numId w:val="1"/>
+        </w:numPr>
+        <w:ind w:left="709" w:hanging="283"/>
+        <w:jc w:val="both"/>
+        <w:rPr>
+          <w:rFonts w:ascii="Times New Roman" w:hAnsi="Times New Roman" w:cs="Times New Roman"/>
+        </w:rPr>
+      </w:pPr>
+      <w:r>
+        <w:rPr>
+          <w:rFonts w:ascii="Times New Roman" w:hAnsi="Times New Roman" w:cs="Times New Roman"/>
+        </w:rPr>
+        <w:t xml:space="preserve">“Grey-out” events </w:t>
+      </w:r>
+      <w:r>
+        <w:rPr>
+          <w:rFonts w:ascii="Times New Roman" w:hAnsi="Times New Roman" w:cs="Times New Roman"/>
+        </w:rPr>
+        <w:t>if volunteer counter equals th</w:t>
+      </w:r>
+      <w:r>
+        <w:rPr>
+          <w:rFonts w:ascii="Times New Roman" w:hAnsi="Times New Roman" w:cs="Times New Roman"/>
+        </w:rPr>
+        <w:t xml:space="preserve">e required number of volunteers . All </w:t>
+      </w:r>
+      <w:r>
+        <w:rPr>
+          <w:rFonts w:ascii="Times New Roman" w:hAnsi="Times New Roman" w:cs="Times New Roman"/>
+        </w:rPr>
+        <w:t xml:space="preserve">volunteers </w:t>
+      </w:r>
+      <w:r>
+        <w:rPr>
+          <w:rFonts w:ascii="Times New Roman" w:hAnsi="Times New Roman" w:cs="Times New Roman"/>
+        </w:rPr>
+        <w:t>can</w:t>
+      </w:r>
+      <w:r>
+        <w:rPr>
+          <w:rFonts w:ascii="Times New Roman" w:hAnsi="Times New Roman" w:cs="Times New Roman"/>
+        </w:rPr>
+        <w:t xml:space="preserve"> follow the event that has been greyed out.</w:t>
+      </w:r>
+      <w:r>
+        <w:rPr>
+          <w:rFonts w:ascii="Times New Roman" w:hAnsi="Times New Roman" w:cs="Times New Roman"/>
+        </w:rPr>
+        <w:t xml:space="preserve"> If some</w:t>
+      </w:r>
+      <w:r>
+        <w:rPr>
+          <w:rFonts w:ascii="Times New Roman" w:hAnsi="Times New Roman" w:cs="Times New Roman"/>
+        </w:rPr>
+        <w:t xml:space="preserve">one opts out, then the volunteers who follow the event are informed via push notification. This ensures that volunteers who are genuinely interested in the event get to participate in it. </w:t>
+      </w:r>
+    </w:p>
+    <w:p>
+      <w:pPr>
+        <w:pStyle w:val="ListParagraph"/>
+        <w:numPr>
+          <w:ilvl w:val="1"/>
+          <w:numId w:val="1"/>
+        </w:numPr>
+        <w:ind w:left="709" w:hanging="283"/>
+        <w:jc w:val="both"/>
+        <w:rPr>
+          <w:rFonts w:ascii="Times New Roman" w:hAnsi="Times New Roman" w:cs="Times New Roman"/>
+        </w:rPr>
+      </w:pPr>
+      <w:r>
+        <w:rPr>
+          <w:rFonts w:ascii="Times New Roman" w:hAnsi="Times New Roman" w:cs="Times New Roman"/>
+        </w:rPr>
+        <w:t>Option to make</w:t>
+      </w:r>
+      <w:r>
+        <w:rPr>
+          <w:rFonts w:ascii="Times New Roman" w:hAnsi="Times New Roman" w:cs="Times New Roman"/>
+        </w:rPr>
+        <w:t xml:space="preserve"> </w:t>
+      </w:r>
+      <w:r>
+        <w:rPr>
+          <w:rFonts w:ascii="Times New Roman" w:hAnsi="Times New Roman" w:cs="Times New Roman"/>
+        </w:rPr>
+        <w:t xml:space="preserve">an event reminder </w:t>
+      </w:r>
+      <w:r>
+        <w:rPr>
+          <w:rFonts w:ascii="Times New Roman" w:hAnsi="Times New Roman" w:cs="Times New Roman"/>
+        </w:rPr>
+        <w:t xml:space="preserve">in the google calendar so that user is reminded </w:t>
+      </w:r>
+      <w:r>
+        <w:rPr>
+          <w:rFonts w:ascii="Times New Roman" w:hAnsi="Times New Roman" w:cs="Times New Roman"/>
+        </w:rPr>
+        <w:t>2</w:t>
+      </w:r>
+      <w:r>
+        <w:rPr>
+          <w:rFonts w:ascii="Times New Roman" w:hAnsi="Times New Roman" w:cs="Times New Roman"/>
+        </w:rPr>
+        <w:t xml:space="preserve"> hours before each event.</w:t>
+      </w:r>
+    </w:p>
+    <w:p>
+      <w:pPr>
+        <w:pStyle w:val="ListParagraph"/>
+        <w:numPr>
+          <w:ilvl w:val="1"/>
+          <w:numId w:val="1"/>
+        </w:numPr>
+        <w:ind w:left="709" w:hanging="283"/>
+        <w:jc w:val="both"/>
+        <w:rPr>
+          <w:rFonts w:ascii="Times New Roman" w:hAnsi="Times New Roman" w:cs="Times New Roman"/>
+        </w:rPr>
+      </w:pPr>
+      <w:r>
+        <w:rPr>
+          <w:rFonts w:ascii="Times New Roman" w:hAnsi="Times New Roman" w:cs="Times New Roman"/>
+        </w:rPr>
+        <w:t xml:space="preserve">Ensure that an user does not </w:t>
+      </w:r>
+      <w:r>
+        <w:rPr>
+          <w:rFonts w:ascii="Times New Roman" w:hAnsi="Times New Roman" w:cs="Times New Roman"/>
+        </w:rPr>
+        <w:t>enrol</w:t>
+      </w:r>
+      <w:r>
+        <w:rPr>
+          <w:rFonts w:ascii="Times New Roman" w:hAnsi="Times New Roman" w:cs="Times New Roman"/>
+        </w:rPr>
+        <w:t xml:space="preserve"> for two different events that are occurring at the same time </w:t>
+      </w:r>
+    </w:p>
+    <w:p>
+      <w:pPr>
+        <w:pStyle w:val="ListParagraph"/>
+        <w:numPr>
+          <w:ilvl w:val="1"/>
+          <w:numId w:val="1"/>
+        </w:numPr>
+        <w:ind w:left="709" w:hanging="283"/>
+        <w:jc w:val="both"/>
+        <w:rPr>
+          <w:rFonts w:ascii="Times New Roman" w:hAnsi="Times New Roman" w:cs="Times New Roman"/>
+        </w:rPr>
+      </w:pPr>
+      <w:r>
+        <w:rPr>
+          <w:rFonts w:ascii="Times New Roman" w:hAnsi="Times New Roman" w:cs="Times New Roman"/>
+        </w:rPr>
+        <w:t>Ratings for each event from the volunteer feedback which will help in suggesting events for the volunteer and for suggesting ideal locations for each type of social activity.</w:t>
+      </w:r>
+    </w:p>
+    <w:p>
+      <w:pPr>
+        <w:pStyle w:val="ListParagraph"/>
+        <w:numPr>
+          <w:ilvl w:val="1"/>
+          <w:numId w:val="1"/>
+        </w:numPr>
+        <w:ind w:left="709" w:hanging="283"/>
+        <w:jc w:val="both"/>
+        <w:rPr>
+          <w:rFonts w:ascii="Times New Roman" w:hAnsi="Times New Roman" w:cs="Times New Roman"/>
+        </w:rPr>
+      </w:pPr>
+      <w:r>
+        <w:rPr>
+          <w:rFonts w:ascii="Times New Roman" w:hAnsi="Times New Roman" w:cs="Times New Roman"/>
+        </w:rPr>
+        <w:t>Mai</w:t>
+      </w:r>
+      <w:r>
+        <w:rPr>
+          <w:rFonts w:ascii="Times New Roman" w:hAnsi="Times New Roman" w:cs="Times New Roman"/>
+        </w:rPr>
+        <w:t>ntain history of each volunteer</w:t>
+      </w:r>
+      <w:r>
+        <w:rPr>
+          <w:rFonts w:ascii="Times New Roman" w:hAnsi="Times New Roman" w:cs="Times New Roman"/>
+        </w:rPr>
+        <w:t xml:space="preserve"> which will be visible to </w:t>
+      </w:r>
+      <w:r>
+        <w:rPr>
+          <w:rFonts w:ascii="Times New Roman" w:hAnsi="Times New Roman" w:cs="Times New Roman"/>
+        </w:rPr>
+        <w:t>event organizers and themselves only.</w:t>
+      </w:r>
+    </w:p>
+    <w:p>
+      <w:pPr>
+        <w:pStyle w:val="ListParagraph"/>
+        <w:numPr>
+          <w:ilvl w:val="1"/>
+          <w:numId w:val="1"/>
+        </w:numPr>
+        <w:ind w:left="709" w:hanging="283"/>
+        <w:jc w:val="both"/>
+        <w:rPr>
+          <w:rFonts w:ascii="Times New Roman" w:hAnsi="Times New Roman" w:cs="Times New Roman"/>
+        </w:rPr>
+      </w:pPr>
+      <w:r>
+        <w:rPr>
+          <w:rFonts w:ascii="Times New Roman" w:hAnsi="Times New Roman" w:cs="Times New Roman"/>
+        </w:rPr>
+        <w:t xml:space="preserve">Create an attendance page for each of the event if the event organizer wants it. </w:t>
+      </w:r>
+      <w:r>
+        <w:rPr>
+          <w:rFonts w:ascii="Times New Roman" w:hAnsi="Times New Roman" w:cs="Times New Roman"/>
+        </w:rPr>
+        <w:t xml:space="preserve">Points are lost if the user signs up and does not attend. </w:t>
+      </w:r>
+    </w:p>
+    <w:p>
+      <w:pPr>
+        <w:pStyle w:val="ListParagraph"/>
+        <w:numPr>
+          <w:ilvl w:val="1"/>
+          <w:numId w:val="1"/>
+        </w:numPr>
+        <w:ind w:left="709" w:hanging="283"/>
+        <w:jc w:val="both"/>
+        <w:rPr>
+          <w:rFonts w:ascii="Times New Roman" w:hAnsi="Times New Roman" w:cs="Times New Roman"/>
+        </w:rPr>
+      </w:pPr>
+      <w:r>
+        <w:rPr>
+          <w:rFonts w:ascii="Times New Roman" w:hAnsi="Times New Roman" w:cs="Times New Roman"/>
+        </w:rPr>
+        <w:t>Extra-Curricular resume builder feature which generates a series of bullet points which the volunteer can put in his or her resume.</w:t>
+      </w:r>
+      <w:r>
+        <w:rPr>
+          <w:rFonts w:ascii="Times New Roman" w:hAnsi="Times New Roman" w:cs="Times New Roman"/>
+        </w:rPr>
+        <w:t xml:space="preserve"> This will also be updated to his LinkedIn if the user wishes so.</w:t>
+      </w:r>
+    </w:p>
+    <w:p>
+      <w:pPr>
+        <w:pStyle w:val="ListParagraph"/>
+        <w:numPr>
+          <w:ilvl w:val="1"/>
+          <w:numId w:val="1"/>
+        </w:numPr>
+        <w:ind w:left="709" w:hanging="283"/>
+        <w:jc w:val="both"/>
+        <w:rPr>
+          <w:rFonts w:ascii="Times New Roman" w:hAnsi="Times New Roman" w:cs="Times New Roman"/>
+        </w:rPr>
+      </w:pPr>
+      <w:r>
+        <w:rPr>
+          <w:rFonts w:ascii="Times New Roman" w:hAnsi="Times New Roman" w:cs="Times New Roman"/>
+        </w:rPr>
+        <w:t>Debug Application.</w:t>
+      </w:r>
+    </w:p>
+    <w:p>
+      <w:pPr>
+        <w:jc w:val="both"/>
+        <w:rPr>
+          <w:rFonts w:ascii="Times New Roman" w:hAnsi="Times New Roman" w:cs="Times New Roman"/>
+        </w:rPr>
+      </w:pPr>
+    </w:p>
+    <w:p>
+      <w:pPr>
+        <w:pStyle w:val="ListParagraph"/>
+        <w:numPr>
+          <w:ilvl w:val="0"/>
+          <w:numId w:val="1"/>
+        </w:numPr>
+        <w:ind w:left="426" w:hanging="426"/>
+        <w:jc w:val="both"/>
+        <w:rPr>
+          <w:rFonts w:ascii="Times New Roman" w:hAnsi="Times New Roman" w:cs="Times New Roman"/>
+        </w:rPr>
+      </w:pPr>
+      <w:r>
+        <w:rPr>
+          <w:rFonts w:ascii="Times New Roman" w:hAnsi="Times New Roman" w:cs="Times New Roman"/>
+        </w:rPr>
+        <w:t>Task-Member Assignment</w:t>
       </w:r>
       <w:bookmarkStart w:id="0" w:name="_GoBack"/>
       <w:bookmarkEnd w:id="0"/>
@@ -546,21 +1174,16 @@
     <w:p>
       <w:pPr>
         <w:pStyle w:val="ListParagraph"/>
-        <w:numPr>
-          <w:ilvl w:val="0"/>
-          <w:numId w:val="1"/>
-        </w:numPr>
-        <w:ind w:left="426" w:hanging="426"/>
-        <w:jc w:val="both"/>
-        <w:rPr>
-          <w:rFonts w:ascii="Times New Roman" w:hAnsi="Times New Roman" w:cs="Times New Roman"/>
-        </w:rPr>
-      </w:pPr>
-      <w:r>
-        <w:rPr>
-          <w:rFonts w:ascii="Times New Roman" w:hAnsi="Times New Roman" w:cs="Times New Roman"/>
-        </w:rPr>
-        <w:t>Task-Member Assignment</w:t>
+        <w:jc w:val="both"/>
+        <w:rPr>
+          <w:rFonts w:ascii="Times New Roman" w:hAnsi="Times New Roman" w:cs="Times New Roman"/>
+        </w:rPr>
+      </w:pPr>
+      <w:r>
+        <w:rPr>
+          <w:rFonts w:ascii="Times New Roman" w:hAnsi="Times New Roman" w:cs="Times New Roman"/>
+        </w:rPr>
+        <w:t xml:space="preserve"> </w:t>
       </w:r>
     </w:p>
     <w:sectPr>
@@ -628,7 +1251,7 @@
   <w:abstractNum w:abstractNumId="0">
     <w:nsid w:val="191E4869"/>
     <w:multiLevelType w:val="hybridMultilevel"/>
-    <w:tmpl w:val="09820E04"/>
+    <w:tmpl w:val="2F80C678"/>
     <w:lvl w:ilvl="0" w:tplc="4009000F">
       <w:start w:val="1"/>
       <w:numFmt w:val="decimal"/>
@@ -641,14 +1264,17 @@
         <w:rFonts w:hint="default"/>
       </w:rPr>
     </w:lvl>
-    <w:lvl w:ilvl="1" w:tplc="40090019">
+    <w:lvl w:ilvl="1" w:tplc="40090011">
       <w:start w:val="1"/>
-      <w:numFmt w:val="lowerLetter"/>
-      <w:lvlText w:val="%2."/>
+      <w:numFmt w:val="decimal"/>
+      <w:lvlText w:val="%2)"/>
       <w:lvlJc w:val="left"/>
       <w:pPr>
         <w:ind w:left="1440" w:hanging="360"/>
       </w:pPr>
+      <w:rPr>
+        <w:rFonts w:hint="default"/>
+      </w:rPr>
     </w:lvl>
     <w:lvl w:ilvl="2" w:tplc="4009001B" w:tentative="1">
       <w:start w:val="1"/>
@@ -714,8 +1340,100 @@
       </w:pPr>
     </w:lvl>
   </w:abstractNum>
+  <w:abstractNum w:abstractNumId="1">
+    <w:nsid w:val="6FD20A03"/>
+    <w:multiLevelType w:val="hybridMultilevel"/>
+    <w:tmpl w:val="BEF2F302"/>
+    <w:lvl w:ilvl="0" w:tplc="40090011">
+      <w:start w:val="1"/>
+      <w:numFmt w:val="decimal"/>
+      <w:lvlText w:val="%1)"/>
+      <w:lvlJc w:val="left"/>
+      <w:pPr>
+        <w:ind w:left="720" w:hanging="360"/>
+      </w:pPr>
+      <w:rPr>
+        <w:rFonts w:hint="default"/>
+      </w:rPr>
+    </w:lvl>
+    <w:lvl w:ilvl="1" w:tplc="40090019" w:tentative="1">
+      <w:start w:val="1"/>
+      <w:numFmt w:val="lowerLetter"/>
+      <w:lvlText w:val="%2."/>
+      <w:lvlJc w:val="left"/>
+      <w:pPr>
+        <w:ind w:left="1440" w:hanging="360"/>
+      </w:pPr>
+    </w:lvl>
+    <w:lvl w:ilvl="2" w:tplc="4009001B" w:tentative="1">
+      <w:start w:val="1"/>
+      <w:numFmt w:val="lowerRoman"/>
+      <w:lvlText w:val="%3."/>
+      <w:lvlJc w:val="right"/>
+      <w:pPr>
+        <w:ind w:left="2160" w:hanging="180"/>
+      </w:pPr>
+    </w:lvl>
+    <w:lvl w:ilvl="3" w:tplc="4009000F" w:tentative="1">
+      <w:start w:val="1"/>
+      <w:numFmt w:val="decimal"/>
+      <w:lvlText w:val="%4."/>
+      <w:lvlJc w:val="left"/>
+      <w:pPr>
+        <w:ind w:left="2880" w:hanging="360"/>
+      </w:pPr>
+    </w:lvl>
+    <w:lvl w:ilvl="4" w:tplc="40090019" w:tentative="1">
+      <w:start w:val="1"/>
+      <w:numFmt w:val="lowerLetter"/>
+      <w:lvlText w:val="%5."/>
+      <w:lvlJc w:val="left"/>
+      <w:pPr>
+        <w:ind w:left="3600" w:hanging="360"/>
+      </w:pPr>
+    </w:lvl>
+    <w:lvl w:ilvl="5" w:tplc="4009001B" w:tentative="1">
+      <w:start w:val="1"/>
+      <w:numFmt w:val="lowerRoman"/>
+      <w:lvlText w:val="%6."/>
+      <w:lvlJc w:val="right"/>
+      <w:pPr>
+        <w:ind w:left="4320" w:hanging="180"/>
+      </w:pPr>
+    </w:lvl>
+    <w:lvl w:ilvl="6" w:tplc="4009000F" w:tentative="1">
+      <w:start w:val="1"/>
+      <w:numFmt w:val="decimal"/>
+      <w:lvlText w:val="%7."/>
+      <w:lvlJc w:val="left"/>
+      <w:pPr>
+        <w:ind w:left="5040" w:hanging="360"/>
+      </w:pPr>
+    </w:lvl>
+    <w:lvl w:ilvl="7" w:tplc="40090019" w:tentative="1">
+      <w:start w:val="1"/>
+      <w:numFmt w:val="lowerLetter"/>
+      <w:lvlText w:val="%8."/>
+      <w:lvlJc w:val="left"/>
+      <w:pPr>
+        <w:ind w:left="5760" w:hanging="360"/>
+      </w:pPr>
+    </w:lvl>
+    <w:lvl w:ilvl="8" w:tplc="4009001B" w:tentative="1">
+      <w:start w:val="1"/>
+      <w:numFmt w:val="lowerRoman"/>
+      <w:lvlText w:val="%9."/>
+      <w:lvlJc w:val="right"/>
+      <w:pPr>
+        <w:ind w:left="6480" w:hanging="180"/>
+      </w:pPr>
+    </w:lvl>
+  </w:abstractNum>
   <w:num w:numId="1">
     <w:abstractNumId w:val="0"/>
+  </w:num>
+  <w:num w:numId="2">
+    <w:abstractNumId w:val="1"/>
   </w:num>
 </w:numbering>
 </file>
@@ -1493,4 +2211,16 @@
   <a:objectDefaults/>
   <a:extraClrSchemeLst/>
 </a:theme>
+</file>
+
+<file path=customXml/item1.xml><?xml version="1.0" encoding="utf-8"?>
+<b:Sources xmlns:b="http://schemas.openxmlformats.org/officeDocument/2006/bibliography" xmlns="http://schemas.openxmlformats.org/officeDocument/2006/bibliography" SelectedStyle="\APA.XSL" StyleName="APA"/>
+</file>
+
+<file path=customXml/itemProps1.xml><?xml version="1.0" encoding="utf-8"?>
+<ds:datastoreItem xmlns:ds="http://schemas.openxmlformats.org/officeDocument/2006/customXml" ds:itemID="{769F1D47-66F6-4232-8D54-6248A1F0B7DD}">
+  <ds:schemaRefs>
+    <ds:schemaRef ds:uri="http://schemas.openxmlformats.org/officeDocument/2006/bibliography"/>
+  </ds:schemaRefs>
+</ds:datastoreItem>
 </file>
</xml_diff>